<commit_message>
Se termino el get
</commit_message>
<xml_diff>
--- a/Bitácora.docx
+++ b/Bitácora.docx
@@ -232,6 +232,74 @@
               </w:rPr>
               <w:t xml:space="preserve"> Y en el archivo yacc se agrego el directorio de procedimientos.</w:t>
             </w:r>
+          </w:p>
+        </w:tc>
+      </w:tr>
+      <w:tr>
+        <w:tc>
+          <w:tcPr>
+            <w:tcW w:w="1515" w:type="dxa"/>
+          </w:tcPr>
+          <w:p>
+            <w:pPr>
+              <w:rPr>
+                <w:lang w:val="es-ES_tradnl"/>
+              </w:rPr>
+            </w:pPr>
+            <w:r>
+              <w:rPr>
+                <w:lang w:val="es-ES_tradnl"/>
+              </w:rPr>
+              <w:t>16</w:t>
+            </w:r>
+            <w:r>
+              <w:rPr>
+                <w:lang w:val="es-ES_tradnl"/>
+              </w:rPr>
+              <w:t>/10/2015</w:t>
+            </w:r>
+          </w:p>
+        </w:tc>
+        <w:tc>
+          <w:tcPr>
+            <w:tcW w:w="2421" w:type="dxa"/>
+          </w:tcPr>
+          <w:p>
+            <w:pPr>
+              <w:rPr>
+                <w:lang w:val="es-ES_tradnl"/>
+              </w:rPr>
+            </w:pPr>
+            <w:r>
+              <w:rPr>
+                <w:lang w:val="es-ES_tradnl"/>
+              </w:rPr>
+              <w:t xml:space="preserve">Semántica y </w:t>
+            </w:r>
+            <w:r>
+              <w:rPr>
+                <w:lang w:val="es-ES_tradnl"/>
+              </w:rPr>
+              <w:t>código para expresiones</w:t>
+            </w:r>
+          </w:p>
+        </w:tc>
+        <w:tc>
+          <w:tcPr>
+            <w:tcW w:w="4580" w:type="dxa"/>
+          </w:tcPr>
+          <w:p>
+            <w:pPr>
+              <w:rPr>
+                <w:lang w:val="es-ES_tradnl"/>
+              </w:rPr>
+            </w:pPr>
+            <w:r>
+              <w:rPr>
+                <w:lang w:val="es-ES_tradnl"/>
+              </w:rPr>
+              <w:t>Se termino la hashtable mas hizo falta desarrollar…</w:t>
+            </w:r>
             <w:bookmarkStart w:id="0" w:name="_GoBack"/>
             <w:bookmarkEnd w:id="0"/>
           </w:p>
@@ -242,19 +310,37 @@
           <w:tcPr>
             <w:tcW w:w="1515" w:type="dxa"/>
           </w:tcPr>
-          <w:p/>
+          <w:p>
+            <w:pPr>
+              <w:rPr>
+                <w:lang w:val="es-ES_tradnl"/>
+              </w:rPr>
+            </w:pPr>
+          </w:p>
         </w:tc>
         <w:tc>
           <w:tcPr>
             <w:tcW w:w="2421" w:type="dxa"/>
           </w:tcPr>
-          <w:p/>
+          <w:p>
+            <w:pPr>
+              <w:rPr>
+                <w:lang w:val="es-ES_tradnl"/>
+              </w:rPr>
+            </w:pPr>
+          </w:p>
         </w:tc>
         <w:tc>
           <w:tcPr>
             <w:tcW w:w="4580" w:type="dxa"/>
           </w:tcPr>
-          <w:p/>
+          <w:p>
+            <w:pPr>
+              <w:rPr>
+                <w:lang w:val="es-ES_tradnl"/>
+              </w:rPr>
+            </w:pPr>
+          </w:p>
         </w:tc>
       </w:tr>
       <w:tr>
@@ -262,19 +348,37 @@
           <w:tcPr>
             <w:tcW w:w="1515" w:type="dxa"/>
           </w:tcPr>
-          <w:p/>
+          <w:p>
+            <w:pPr>
+              <w:rPr>
+                <w:lang w:val="es-ES_tradnl"/>
+              </w:rPr>
+            </w:pPr>
+          </w:p>
         </w:tc>
         <w:tc>
           <w:tcPr>
             <w:tcW w:w="2421" w:type="dxa"/>
           </w:tcPr>
-          <w:p/>
+          <w:p>
+            <w:pPr>
+              <w:rPr>
+                <w:lang w:val="es-ES_tradnl"/>
+              </w:rPr>
+            </w:pPr>
+          </w:p>
         </w:tc>
         <w:tc>
           <w:tcPr>
             <w:tcW w:w="4580" w:type="dxa"/>
           </w:tcPr>
-          <w:p/>
+          <w:p>
+            <w:pPr>
+              <w:rPr>
+                <w:lang w:val="es-ES_tradnl"/>
+              </w:rPr>
+            </w:pPr>
+          </w:p>
         </w:tc>
       </w:tr>
       <w:tr>
@@ -282,19 +386,37 @@
           <w:tcPr>
             <w:tcW w:w="1515" w:type="dxa"/>
           </w:tcPr>
-          <w:p/>
+          <w:p>
+            <w:pPr>
+              <w:rPr>
+                <w:lang w:val="es-ES_tradnl"/>
+              </w:rPr>
+            </w:pPr>
+          </w:p>
         </w:tc>
         <w:tc>
           <w:tcPr>
             <w:tcW w:w="2421" w:type="dxa"/>
           </w:tcPr>
-          <w:p/>
+          <w:p>
+            <w:pPr>
+              <w:rPr>
+                <w:lang w:val="es-ES_tradnl"/>
+              </w:rPr>
+            </w:pPr>
+          </w:p>
         </w:tc>
         <w:tc>
           <w:tcPr>
             <w:tcW w:w="4580" w:type="dxa"/>
           </w:tcPr>
-          <w:p/>
+          <w:p>
+            <w:pPr>
+              <w:rPr>
+                <w:lang w:val="es-ES_tradnl"/>
+              </w:rPr>
+            </w:pPr>
+          </w:p>
         </w:tc>
       </w:tr>
       <w:tr>
@@ -302,19 +424,37 @@
           <w:tcPr>
             <w:tcW w:w="1515" w:type="dxa"/>
           </w:tcPr>
-          <w:p/>
+          <w:p>
+            <w:pPr>
+              <w:rPr>
+                <w:lang w:val="es-ES_tradnl"/>
+              </w:rPr>
+            </w:pPr>
+          </w:p>
         </w:tc>
         <w:tc>
           <w:tcPr>
             <w:tcW w:w="2421" w:type="dxa"/>
           </w:tcPr>
-          <w:p/>
+          <w:p>
+            <w:pPr>
+              <w:rPr>
+                <w:lang w:val="es-ES_tradnl"/>
+              </w:rPr>
+            </w:pPr>
+          </w:p>
         </w:tc>
         <w:tc>
           <w:tcPr>
             <w:tcW w:w="4580" w:type="dxa"/>
           </w:tcPr>
-          <w:p/>
+          <w:p>
+            <w:pPr>
+              <w:rPr>
+                <w:lang w:val="es-ES_tradnl"/>
+              </w:rPr>
+            </w:pPr>
+          </w:p>
         </w:tc>
       </w:tr>
       <w:tr>
@@ -322,19 +462,37 @@
           <w:tcPr>
             <w:tcW w:w="1515" w:type="dxa"/>
           </w:tcPr>
-          <w:p/>
+          <w:p>
+            <w:pPr>
+              <w:rPr>
+                <w:lang w:val="es-ES_tradnl"/>
+              </w:rPr>
+            </w:pPr>
+          </w:p>
         </w:tc>
         <w:tc>
           <w:tcPr>
             <w:tcW w:w="2421" w:type="dxa"/>
           </w:tcPr>
-          <w:p/>
+          <w:p>
+            <w:pPr>
+              <w:rPr>
+                <w:lang w:val="es-ES_tradnl"/>
+              </w:rPr>
+            </w:pPr>
+          </w:p>
         </w:tc>
         <w:tc>
           <w:tcPr>
             <w:tcW w:w="4580" w:type="dxa"/>
           </w:tcPr>
-          <w:p/>
+          <w:p>
+            <w:pPr>
+              <w:rPr>
+                <w:lang w:val="es-ES_tradnl"/>
+              </w:rPr>
+            </w:pPr>
+          </w:p>
         </w:tc>
       </w:tr>
       <w:tr>
@@ -342,19 +500,37 @@
           <w:tcPr>
             <w:tcW w:w="1515" w:type="dxa"/>
           </w:tcPr>
-          <w:p/>
+          <w:p>
+            <w:pPr>
+              <w:rPr>
+                <w:lang w:val="es-ES_tradnl"/>
+              </w:rPr>
+            </w:pPr>
+          </w:p>
         </w:tc>
         <w:tc>
           <w:tcPr>
             <w:tcW w:w="2421" w:type="dxa"/>
           </w:tcPr>
-          <w:p/>
+          <w:p>
+            <w:pPr>
+              <w:rPr>
+                <w:lang w:val="es-ES_tradnl"/>
+              </w:rPr>
+            </w:pPr>
+          </w:p>
         </w:tc>
         <w:tc>
           <w:tcPr>
             <w:tcW w:w="4580" w:type="dxa"/>
           </w:tcPr>
-          <w:p/>
+          <w:p>
+            <w:pPr>
+              <w:rPr>
+                <w:lang w:val="es-ES_tradnl"/>
+              </w:rPr>
+            </w:pPr>
+          </w:p>
         </w:tc>
       </w:tr>
       <w:tr>
@@ -362,19 +538,37 @@
           <w:tcPr>
             <w:tcW w:w="1515" w:type="dxa"/>
           </w:tcPr>
-          <w:p/>
+          <w:p>
+            <w:pPr>
+              <w:rPr>
+                <w:lang w:val="es-ES_tradnl"/>
+              </w:rPr>
+            </w:pPr>
+          </w:p>
         </w:tc>
         <w:tc>
           <w:tcPr>
             <w:tcW w:w="2421" w:type="dxa"/>
           </w:tcPr>
-          <w:p/>
+          <w:p>
+            <w:pPr>
+              <w:rPr>
+                <w:lang w:val="es-ES_tradnl"/>
+              </w:rPr>
+            </w:pPr>
+          </w:p>
         </w:tc>
         <w:tc>
           <w:tcPr>
             <w:tcW w:w="4580" w:type="dxa"/>
           </w:tcPr>
-          <w:p/>
+          <w:p>
+            <w:pPr>
+              <w:rPr>
+                <w:lang w:val="es-ES_tradnl"/>
+              </w:rPr>
+            </w:pPr>
+          </w:p>
         </w:tc>
       </w:tr>
       <w:tr>
@@ -382,19 +576,37 @@
           <w:tcPr>
             <w:tcW w:w="1515" w:type="dxa"/>
           </w:tcPr>
-          <w:p/>
+          <w:p>
+            <w:pPr>
+              <w:rPr>
+                <w:lang w:val="es-ES_tradnl"/>
+              </w:rPr>
+            </w:pPr>
+          </w:p>
         </w:tc>
         <w:tc>
           <w:tcPr>
             <w:tcW w:w="2421" w:type="dxa"/>
           </w:tcPr>
-          <w:p/>
+          <w:p>
+            <w:pPr>
+              <w:rPr>
+                <w:lang w:val="es-ES_tradnl"/>
+              </w:rPr>
+            </w:pPr>
+          </w:p>
         </w:tc>
         <w:tc>
           <w:tcPr>
             <w:tcW w:w="4580" w:type="dxa"/>
           </w:tcPr>
-          <w:p/>
+          <w:p>
+            <w:pPr>
+              <w:rPr>
+                <w:lang w:val="es-ES_tradnl"/>
+              </w:rPr>
+            </w:pPr>
+          </w:p>
         </w:tc>
       </w:tr>
       <w:tr>
@@ -402,19 +614,37 @@
           <w:tcPr>
             <w:tcW w:w="1515" w:type="dxa"/>
           </w:tcPr>
-          <w:p/>
+          <w:p>
+            <w:pPr>
+              <w:rPr>
+                <w:lang w:val="es-ES_tradnl"/>
+              </w:rPr>
+            </w:pPr>
+          </w:p>
         </w:tc>
         <w:tc>
           <w:tcPr>
             <w:tcW w:w="2421" w:type="dxa"/>
           </w:tcPr>
-          <w:p/>
+          <w:p>
+            <w:pPr>
+              <w:rPr>
+                <w:lang w:val="es-ES_tradnl"/>
+              </w:rPr>
+            </w:pPr>
+          </w:p>
         </w:tc>
         <w:tc>
           <w:tcPr>
             <w:tcW w:w="4580" w:type="dxa"/>
           </w:tcPr>
-          <w:p/>
+          <w:p>
+            <w:pPr>
+              <w:rPr>
+                <w:lang w:val="es-ES_tradnl"/>
+              </w:rPr>
+            </w:pPr>
+          </w:p>
         </w:tc>
       </w:tr>
       <w:tr>
@@ -422,39 +652,37 @@
           <w:tcPr>
             <w:tcW w:w="1515" w:type="dxa"/>
           </w:tcPr>
-          <w:p/>
+          <w:p>
+            <w:pPr>
+              <w:rPr>
+                <w:lang w:val="es-ES_tradnl"/>
+              </w:rPr>
+            </w:pPr>
+          </w:p>
         </w:tc>
         <w:tc>
           <w:tcPr>
             <w:tcW w:w="2421" w:type="dxa"/>
           </w:tcPr>
-          <w:p/>
+          <w:p>
+            <w:pPr>
+              <w:rPr>
+                <w:lang w:val="es-ES_tradnl"/>
+              </w:rPr>
+            </w:pPr>
+          </w:p>
         </w:tc>
         <w:tc>
           <w:tcPr>
             <w:tcW w:w="4580" w:type="dxa"/>
           </w:tcPr>
-          <w:p/>
-        </w:tc>
-      </w:tr>
-      <w:tr>
-        <w:tc>
-          <w:tcPr>
-            <w:tcW w:w="1515" w:type="dxa"/>
-          </w:tcPr>
-          <w:p/>
-        </w:tc>
-        <w:tc>
-          <w:tcPr>
-            <w:tcW w:w="2421" w:type="dxa"/>
-          </w:tcPr>
-          <w:p/>
-        </w:tc>
-        <w:tc>
-          <w:tcPr>
-            <w:tcW w:w="4580" w:type="dxa"/>
-          </w:tcPr>
-          <w:p/>
+          <w:p>
+            <w:pPr>
+              <w:rPr>
+                <w:lang w:val="es-ES_tradnl"/>
+              </w:rPr>
+            </w:pPr>
+          </w:p>
         </w:tc>
       </w:tr>
     </w:tbl>
@@ -1281,7 +1509,7 @@
 </file>
 
 <file path=customXml/itemProps1.xml><?xml version="1.0" encoding="utf-8"?>
-<ds:datastoreItem xmlns:ds="http://schemas.openxmlformats.org/officeDocument/2006/customXml" ds:itemID="{CE3F0A96-1557-F64A-AA59-4F68A5A82B1B}">
+<ds:datastoreItem xmlns:ds="http://schemas.openxmlformats.org/officeDocument/2006/customXml" ds:itemID="{8B97D713-315C-AE44-B6B8-E8D67EDB6355}">
   <ds:schemaRefs>
     <ds:schemaRef ds:uri="http://schemas.openxmlformats.org/officeDocument/2006/bibliography"/>
   </ds:schemaRefs>

</xml_diff>

<commit_message>
Modificación al cubo semántico.
</commit_message>
<xml_diff>
--- a/Bitácora.docx
+++ b/Bitácora.docx
@@ -298,48 +298,72 @@
               <w:rPr>
                 <w:lang w:val="es-ES_tradnl"/>
               </w:rPr>
-              <w:t>Se termino la hashtable mas hizo falta desarrollar…</w:t>
+              <w:t>Se termino la hashtable mas hizo falta desarrolla</w:t>
+            </w:r>
+            <w:r>
+              <w:rPr>
+                <w:lang w:val="es-ES_tradnl"/>
+              </w:rPr>
+              <w:t>r el cubo semántico.</w:t>
+            </w:r>
+          </w:p>
+        </w:tc>
+      </w:tr>
+      <w:tr>
+        <w:tc>
+          <w:tcPr>
+            <w:tcW w:w="1515" w:type="dxa"/>
+          </w:tcPr>
+          <w:p>
+            <w:pPr>
+              <w:rPr>
+                <w:lang w:val="es-ES_tradnl"/>
+              </w:rPr>
+            </w:pPr>
+            <w:r>
+              <w:rPr>
+                <w:lang w:val="es-ES_tradnl"/>
+              </w:rPr>
+              <w:t>21/10/2015</w:t>
+            </w:r>
+          </w:p>
+        </w:tc>
+        <w:tc>
+          <w:tcPr>
+            <w:tcW w:w="2421" w:type="dxa"/>
+          </w:tcPr>
+          <w:p>
+            <w:pPr>
+              <w:rPr>
+                <w:lang w:val="es-ES_tradnl"/>
+              </w:rPr>
+            </w:pPr>
+            <w:r>
+              <w:rPr>
+                <w:lang w:val="es-ES_tradnl"/>
+              </w:rPr>
+              <w:t xml:space="preserve">Estatus secuenciales: asignación, lectura, escritura, etc. </w:t>
+            </w:r>
+          </w:p>
+        </w:tc>
+        <w:tc>
+          <w:tcPr>
+            <w:tcW w:w="4580" w:type="dxa"/>
+          </w:tcPr>
+          <w:p>
+            <w:pPr>
+              <w:rPr>
+                <w:lang w:val="es-ES_tradnl"/>
+              </w:rPr>
+            </w:pPr>
+            <w:r>
+              <w:rPr>
+                <w:lang w:val="es-ES_tradnl"/>
+              </w:rPr>
+              <w:t>Se termino el cubo semántico.</w:t>
             </w:r>
             <w:bookmarkStart w:id="0" w:name="_GoBack"/>
             <w:bookmarkEnd w:id="0"/>
-          </w:p>
-        </w:tc>
-      </w:tr>
-      <w:tr>
-        <w:tc>
-          <w:tcPr>
-            <w:tcW w:w="1515" w:type="dxa"/>
-          </w:tcPr>
-          <w:p>
-            <w:pPr>
-              <w:rPr>
-                <w:lang w:val="es-ES_tradnl"/>
-              </w:rPr>
-            </w:pPr>
-          </w:p>
-        </w:tc>
-        <w:tc>
-          <w:tcPr>
-            <w:tcW w:w="2421" w:type="dxa"/>
-          </w:tcPr>
-          <w:p>
-            <w:pPr>
-              <w:rPr>
-                <w:lang w:val="es-ES_tradnl"/>
-              </w:rPr>
-            </w:pPr>
-          </w:p>
-        </w:tc>
-        <w:tc>
-          <w:tcPr>
-            <w:tcW w:w="4580" w:type="dxa"/>
-          </w:tcPr>
-          <w:p>
-            <w:pPr>
-              <w:rPr>
-                <w:lang w:val="es-ES_tradnl"/>
-              </w:rPr>
-            </w:pPr>
           </w:p>
         </w:tc>
       </w:tr>
@@ -1509,7 +1533,7 @@
 </file>
 
 <file path=customXml/itemProps1.xml><?xml version="1.0" encoding="utf-8"?>
-<ds:datastoreItem xmlns:ds="http://schemas.openxmlformats.org/officeDocument/2006/customXml" ds:itemID="{8B97D713-315C-AE44-B6B8-E8D67EDB6355}">
+<ds:datastoreItem xmlns:ds="http://schemas.openxmlformats.org/officeDocument/2006/customXml" ds:itemID="{92571352-22D1-DE4F-899D-E084396317C9}">
   <ds:schemaRefs>
     <ds:schemaRef ds:uri="http://schemas.openxmlformats.org/officeDocument/2006/bibliography"/>
   </ds:schemaRefs>

</xml_diff>